<commit_message>
Update Talk Abroad - hoja de trabajo y rúbrica.docx
</commit_message>
<xml_diff>
--- a/Talk Abroad - hoja de trabajo y rúbrica.docx
+++ b/Talk Abroad - hoja de trabajo y rúbrica.docx
@@ -13,8 +13,6 @@
         <w:rPr>
           <w:rFonts w:cs="Times New Roman" w:ascii="Times New Roman" w:hAnsi="Times New Roman"/>
         </w:rPr>
-      </w:r>
-      <w:r>
         <mc:AlternateContent>
           <mc:Choice Requires="wps">
             <w:drawing>
@@ -26,33 +24,44 @@
                 <wp:positionV relativeFrom="paragraph">
                   <wp:posOffset>15875</wp:posOffset>
                 </wp:positionV>
-                <wp:extent cx="4286250" cy="274955"/>
+                <wp:extent cx="4286885" cy="445135"/>
                 <wp:effectExtent l="0" t="0" r="0" b="0"/>
                 <wp:wrapSquare wrapText="bothSides"/>
                 <wp:docPr id="1" name="Frame1"/>
                 <a:graphic xmlns:a="http://schemas.openxmlformats.org/drawingml/2006/main">
                   <a:graphicData uri="http://schemas.microsoft.com/office/word/2010/wordprocessingShape">
                     <wps:wsp>
-                      <wps:cNvSpPr txBox="1"/>
+                      <wps:cNvSpPr/>
                       <wps:spPr>
                         <a:xfrm>
                           <a:off x="0" y="0"/>
-                          <a:ext cx="4286250" cy="274955"/>
+                          <a:ext cx="4286160" cy="444600"/>
                         </a:xfrm>
-                        <a:prstGeom prst="rect"/>
+                        <a:prstGeom prst="rect">
+                          <a:avLst/>
+                        </a:prstGeom>
+                        <a:noFill/>
+                        <a:ln>
+                          <a:noFill/>
+                        </a:ln>
                       </wps:spPr>
+                      <wps:style>
+                        <a:lnRef idx="0"/>
+                        <a:fillRef idx="0"/>
+                        <a:effectRef idx="0"/>
+                        <a:fontRef idx="minor"/>
+                      </wps:style>
                       <wps:txbx>
                         <w:txbxContent>
                           <w:tbl>
                             <w:tblPr>
                               <w:tblStyle w:val="TableGrid"/>
-                              <w:tblpPr w:bottomFromText="0" w:horzAnchor="margin" w:leftFromText="180" w:rightFromText="180" w:tblpX="0" w:tblpXSpec="center" w:tblpY="25" w:topFromText="0" w:vertAnchor="text"/>
                               <w:tblW w:w="6750" w:type="dxa"/>
                               <w:jc w:val="center"/>
                               <w:tblInd w:w="0" w:type="dxa"/>
                               <w:tblCellMar>
                                 <w:top w:w="0" w:type="dxa"/>
-                                <w:left w:w="63" w:type="dxa"/>
+                                <w:left w:w="23" w:type="dxa"/>
                                 <w:bottom w:w="0" w:type="dxa"/>
                                 <w:right w:w="108" w:type="dxa"/>
                               </w:tblCellMar>
@@ -81,12 +90,15 @@
                                     <w:pStyle w:val="Normal"/>
                                     <w:spacing w:lineRule="auto" w:line="240" w:before="0" w:after="0"/>
                                     <w:jc w:val="center"/>
-                                    <w:rPr/>
+                                    <w:rPr>
+                                      <w:color w:val="auto"/>
+                                    </w:rPr>
                                   </w:pPr>
                                   <w:r>
                                     <w:rPr>
                                       <w:rFonts w:cs="Times New Roman" w:ascii="Times New Roman" w:hAnsi="Times New Roman"/>
                                       <w:b/>
+                                      <w:color w:val="auto"/>
                                     </w:rPr>
                                     <w:t xml:space="preserve">Talk Abroad Assignment - </w:t>
                                   </w:r>
@@ -94,6 +106,7 @@
                                     <w:rPr>
                                       <w:rFonts w:cs="Times New Roman" w:ascii="Times New Roman" w:hAnsi="Times New Roman"/>
                                       <w:b/>
+                                      <w:color w:val="auto"/>
                                       <w:lang w:val="es-MX"/>
                                     </w:rPr>
                                     <w:t xml:space="preserve"> SPN601D</w:t>
@@ -102,9 +115,23 @@
                               </w:tc>
                             </w:tr>
                           </w:tbl>
+                          <w:p>
+                            <w:pPr>
+                              <w:pStyle w:val="FrameContents"/>
+                              <w:spacing w:before="0" w:after="160"/>
+                              <w:rPr>
+                                <w:color w:val="auto"/>
+                              </w:rPr>
+                            </w:pPr>
+                            <w:r>
+                              <w:rPr>
+                                <w:color w:val="auto"/>
+                              </w:rPr>
+                            </w:r>
+                          </w:p>
                         </w:txbxContent>
                       </wps:txbx>
-                      <wps:bodyPr anchor="t" lIns="0" tIns="0" rIns="0" bIns="0">
+                      <wps:bodyPr lIns="0" rIns="0" tIns="0" bIns="0">
                         <a:spAutoFit/>
                       </wps:bodyPr>
                     </wps:wsp>
@@ -115,19 +142,21 @@
           </mc:Choice>
           <mc:Fallback>
             <w:pict>
-              <v:rect style="position:absolute;rotation:0;width:337.5pt;height:21.65pt;mso-wrap-distance-left:9pt;mso-wrap-distance-right:9pt;mso-wrap-distance-top:0pt;mso-wrap-distance-bottom:0pt;margin-top:1.25pt;mso-position-vertical-relative:text;margin-left:47.25pt;mso-position-horizontal:center;mso-position-horizontal-relative:margin">
-                <v:textbox inset="0in,0in,0in,0in">
+              <v:rect id="shape_0" ID="Frame1" stroked="f" style="position:absolute;margin-left:47.25pt;margin-top:1.25pt;width:337.45pt;height:34.95pt;mso-position-horizontal:center;mso-position-horizontal-relative:margin">
+                <w10:wrap type="none"/>
+                <v:fill o:detectmouseclick="t" on="false"/>
+                <v:stroke color="#3465a4" joinstyle="round" endcap="flat"/>
+                <v:textbox>
                   <w:txbxContent>
                     <w:tbl>
                       <w:tblPr>
                         <w:tblStyle w:val="TableGrid"/>
-                        <w:tblpPr w:bottomFromText="0" w:horzAnchor="margin" w:leftFromText="180" w:rightFromText="180" w:tblpX="0" w:tblpXSpec="center" w:tblpY="25" w:topFromText="0" w:vertAnchor="text"/>
                         <w:tblW w:w="6750" w:type="dxa"/>
                         <w:jc w:val="center"/>
                         <w:tblInd w:w="0" w:type="dxa"/>
                         <w:tblCellMar>
                           <w:top w:w="0" w:type="dxa"/>
-                          <w:left w:w="63" w:type="dxa"/>
+                          <w:left w:w="23" w:type="dxa"/>
                           <w:bottom w:w="0" w:type="dxa"/>
                           <w:right w:w="108" w:type="dxa"/>
                         </w:tblCellMar>
@@ -156,12 +185,15 @@
                               <w:pStyle w:val="Normal"/>
                               <w:spacing w:lineRule="auto" w:line="240" w:before="0" w:after="0"/>
                               <w:jc w:val="center"/>
-                              <w:rPr/>
+                              <w:rPr>
+                                <w:color w:val="auto"/>
+                              </w:rPr>
                             </w:pPr>
                             <w:r>
                               <w:rPr>
                                 <w:rFonts w:cs="Times New Roman" w:ascii="Times New Roman" w:hAnsi="Times New Roman"/>
                                 <w:b/>
+                                <w:color w:val="auto"/>
                               </w:rPr>
                               <w:t xml:space="preserve">Talk Abroad Assignment - </w:t>
                             </w:r>
@@ -169,6 +201,7 @@
                               <w:rPr>
                                 <w:rFonts w:cs="Times New Roman" w:ascii="Times New Roman" w:hAnsi="Times New Roman"/>
                                 <w:b/>
+                                <w:color w:val="auto"/>
                                 <w:lang w:val="es-MX"/>
                               </w:rPr>
                               <w:t xml:space="preserve"> SPN601D</w:t>
@@ -177,9 +210,22 @@
                         </w:tc>
                       </w:tr>
                     </w:tbl>
+                    <w:p>
+                      <w:pPr>
+                        <w:pStyle w:val="FrameContents"/>
+                        <w:spacing w:before="0" w:after="160"/>
+                        <w:rPr>
+                          <w:color w:val="auto"/>
+                        </w:rPr>
+                      </w:pPr>
+                      <w:r>
+                        <w:rPr>
+                          <w:color w:val="auto"/>
+                        </w:rPr>
+                      </w:r>
+                    </w:p>
                   </w:txbxContent>
                 </v:textbox>
-                <w10:wrap type="square"/>
               </v:rect>
             </w:pict>
           </mc:Fallback>
@@ -228,14 +274,7 @@
           <w:rFonts w:cs="Times New Roman" w:ascii="Times New Roman" w:hAnsi="Times New Roman"/>
           <w:lang w:val="es-MX"/>
         </w:rPr>
-        <w:t xml:space="preserve">Nombre: </w:t>
-      </w:r>
-      <w:r>
-        <w:rPr>
-          <w:rFonts w:cs="Times New Roman" w:ascii="Times New Roman" w:hAnsi="Times New Roman"/>
-          <w:lang w:val="es-MX"/>
-        </w:rPr>
-        <w:t>Kailey Stark</w:t>
+        <w:t>Nombre: Kailey Stark</w:t>
       </w:r>
     </w:p>
     <w:p>
@@ -249,14 +288,7 @@
           <w:rFonts w:cs="Times New Roman" w:ascii="Times New Roman" w:hAnsi="Times New Roman"/>
           <w:lang w:val="es-MX"/>
         </w:rPr>
-        <w:t xml:space="preserve">Fecha: </w:t>
-      </w:r>
-      <w:r>
-        <w:rPr>
-          <w:rFonts w:cs="Times New Roman" w:ascii="Times New Roman" w:hAnsi="Times New Roman"/>
-          <w:lang w:val="es-MX"/>
-        </w:rPr>
-        <w:t>26-07-2021</w:t>
+        <w:t>Fecha: 26-07-2021</w:t>
       </w:r>
     </w:p>
     <w:p>
@@ -284,14 +316,7 @@
           <w:rFonts w:cs="Times New Roman" w:ascii="Times New Roman" w:hAnsi="Times New Roman"/>
           <w:lang w:val="es-MX"/>
         </w:rPr>
-        <w:t xml:space="preserve">País de origen de la persona: </w:t>
-      </w:r>
-      <w:r>
-        <w:rPr>
-          <w:rFonts w:cs="Times New Roman" w:ascii="Times New Roman" w:hAnsi="Times New Roman"/>
-          <w:lang w:val="es-MX"/>
-        </w:rPr>
-        <w:t>México</w:t>
+        <w:t>País de origen de la persona: México</w:t>
       </w:r>
     </w:p>
     <w:p>
@@ -318,7 +343,7 @@
         <w:tblInd w:w="0" w:type="dxa"/>
         <w:tblCellMar>
           <w:top w:w="0" w:type="dxa"/>
-          <w:left w:w="75" w:type="dxa"/>
+          <w:left w:w="42" w:type="dxa"/>
           <w:bottom w:w="0" w:type="dxa"/>
           <w:right w:w="108" w:type="dxa"/>
         </w:tblCellMar>
@@ -800,6 +825,7 @@
               <w:rPr>
                 <w:rFonts w:cs="Times New Roman" w:ascii="Times New Roman" w:hAnsi="Times New Roman"/>
               </w:rPr>
+              <w:t xml:space="preserve">Hola, yo soy Kailey Stark. </w:t>
             </w:r>
           </w:p>
           <w:p>
@@ -832,6 +858,7 @@
               <w:rPr>
                 <w:rFonts w:cs="Times New Roman" w:ascii="Times New Roman" w:hAnsi="Times New Roman"/>
               </w:rPr>
+              <w:t xml:space="preserve">Yo soy de texas. </w:t>
             </w:r>
           </w:p>
           <w:p>
@@ -864,6 +891,7 @@
               <w:rPr>
                 <w:rFonts w:cs="Times New Roman" w:ascii="Times New Roman" w:hAnsi="Times New Roman"/>
               </w:rPr>
+              <w:t xml:space="preserve">Yo me gusta fotografía y videografía, los videojuegos y  </w:t>
             </w:r>
           </w:p>
           <w:p>
@@ -896,6 +924,7 @@
               <w:rPr>
                 <w:rFonts w:cs="Times New Roman" w:ascii="Times New Roman" w:hAnsi="Times New Roman"/>
               </w:rPr>
+              <w:t xml:space="preserve">Soy un estudiante de cine, radio y televisión. </w:t>
             </w:r>
           </w:p>
           <w:p>
@@ -928,6 +957,7 @@
               <w:rPr>
                 <w:rFonts w:cs="Times New Roman" w:ascii="Times New Roman" w:hAnsi="Times New Roman"/>
               </w:rPr>
+              <w:t xml:space="preserve">Generalmente soy introvertido con personas que no conozco muy bien. </w:t>
             </w:r>
           </w:p>
           <w:p>
@@ -960,6 +990,24 @@
               <w:rPr>
                 <w:rFonts w:cs="Times New Roman" w:ascii="Times New Roman" w:hAnsi="Times New Roman"/>
               </w:rPr>
+              <w:t>Tengo dos hermanas menores y una hermana mayor que vive en Florida.</w:t>
+            </w:r>
+          </w:p>
+          <w:p>
+            <w:pPr>
+              <w:pStyle w:val="ListParagraph"/>
+              <w:spacing w:lineRule="auto" w:line="240" w:before="0" w:after="0"/>
+              <w:ind w:left="0" w:hanging="0"/>
+              <w:contextualSpacing/>
+              <w:rPr>
+                <w:rFonts w:ascii="Times New Roman" w:hAnsi="Times New Roman" w:cs="Times New Roman"/>
+              </w:rPr>
+            </w:pPr>
+            <w:r>
+              <w:rPr>
+                <w:rFonts w:cs="Times New Roman" w:ascii="Times New Roman" w:hAnsi="Times New Roman"/>
+              </w:rPr>
+              <w:t>i have two younger sisters and one older sister who lives in Florida</w:t>
             </w:r>
           </w:p>
         </w:tc>
@@ -1915,7 +1963,7 @@
         <w:tblInd w:w="0" w:type="dxa"/>
         <w:tblCellMar>
           <w:top w:w="0" w:type="dxa"/>
-          <w:left w:w="75" w:type="dxa"/>
+          <w:left w:w="42" w:type="dxa"/>
           <w:bottom w:w="0" w:type="dxa"/>
           <w:right w:w="108" w:type="dxa"/>
         </w:tblCellMar>
@@ -2333,8 +2381,6 @@
           <w:rFonts w:cs="Times New Roman" w:ascii="Times New Roman" w:hAnsi="Times New Roman"/>
           <w:b/>
         </w:rPr>
-      </w:r>
-      <w:r>
         <mc:AlternateContent>
           <mc:Choice Requires="wps">
             <w:drawing>
@@ -2346,33 +2392,44 @@
                 <wp:positionV relativeFrom="paragraph">
                   <wp:posOffset>106680</wp:posOffset>
                 </wp:positionV>
-                <wp:extent cx="1772920" cy="287020"/>
+                <wp:extent cx="1773555" cy="457200"/>
                 <wp:effectExtent l="0" t="0" r="0" b="0"/>
                 <wp:wrapSquare wrapText="bothSides"/>
-                <wp:docPr id="2" name="Frame2"/>
+                <wp:docPr id="3" name="Frame2"/>
                 <a:graphic xmlns:a="http://schemas.openxmlformats.org/drawingml/2006/main">
                   <a:graphicData uri="http://schemas.microsoft.com/office/word/2010/wordprocessingShape">
                     <wps:wsp>
-                      <wps:cNvSpPr txBox="1"/>
+                      <wps:cNvSpPr/>
                       <wps:spPr>
                         <a:xfrm>
                           <a:off x="0" y="0"/>
-                          <a:ext cx="1772920" cy="287020"/>
+                          <a:ext cx="1773000" cy="456480"/>
                         </a:xfrm>
-                        <a:prstGeom prst="rect"/>
+                        <a:prstGeom prst="rect">
+                          <a:avLst/>
+                        </a:prstGeom>
+                        <a:noFill/>
+                        <a:ln>
+                          <a:noFill/>
+                        </a:ln>
                       </wps:spPr>
+                      <wps:style>
+                        <a:lnRef idx="0"/>
+                        <a:fillRef idx="0"/>
+                        <a:effectRef idx="0"/>
+                        <a:fontRef idx="minor"/>
+                      </wps:style>
                       <wps:txbx>
                         <w:txbxContent>
                           <w:tbl>
                             <w:tblPr>
                               <w:tblStyle w:val="TableGrid"/>
-                              <w:tblpPr w:bottomFromText="0" w:horzAnchor="margin" w:leftFromText="180" w:rightFromText="180" w:tblpX="34" w:tblpY="168" w:topFromText="0" w:vertAnchor="text"/>
                               <w:tblW w:w="2792" w:type="dxa"/>
                               <w:jc w:val="left"/>
                               <w:tblInd w:w="0" w:type="dxa"/>
                               <w:tblCellMar>
                                 <w:top w:w="0" w:type="dxa"/>
-                                <w:left w:w="70" w:type="dxa"/>
+                                <w:left w:w="37" w:type="dxa"/>
                                 <w:bottom w:w="0" w:type="dxa"/>
                                 <w:right w:w="108" w:type="dxa"/>
                               </w:tblCellMar>
@@ -2403,12 +2460,15 @@
                                     <w:pStyle w:val="Normal"/>
                                     <w:spacing w:lineRule="auto" w:line="259" w:before="0" w:after="0"/>
                                     <w:jc w:val="center"/>
-                                    <w:rPr/>
+                                    <w:rPr>
+                                      <w:color w:val="auto"/>
+                                    </w:rPr>
                                   </w:pPr>
                                   <w:r>
                                     <w:rPr>
                                       <w:rFonts w:cs="Times New Roman" w:ascii="Times New Roman" w:hAnsi="Times New Roman"/>
                                       <w:b/>
+                                      <w:color w:val="auto"/>
                                     </w:rPr>
                                     <w:t>After the conversation</w:t>
                                   </w:r>
@@ -2416,9 +2476,23 @@
                               </w:tc>
                             </w:tr>
                           </w:tbl>
+                          <w:p>
+                            <w:pPr>
+                              <w:pStyle w:val="FrameContents"/>
+                              <w:spacing w:before="0" w:after="160"/>
+                              <w:rPr>
+                                <w:color w:val="auto"/>
+                              </w:rPr>
+                            </w:pPr>
+                            <w:r>
+                              <w:rPr>
+                                <w:color w:val="auto"/>
+                              </w:rPr>
+                            </w:r>
+                          </w:p>
                         </w:txbxContent>
                       </wps:txbx>
-                      <wps:bodyPr anchor="t" lIns="0" tIns="0" rIns="0" bIns="0">
+                      <wps:bodyPr lIns="0" rIns="0" tIns="0" bIns="0">
                         <a:spAutoFit/>
                       </wps:bodyPr>
                     </wps:wsp>
@@ -2429,19 +2503,21 @@
           </mc:Choice>
           <mc:Fallback>
             <w:pict>
-              <v:rect style="position:absolute;rotation:0;width:139.6pt;height:22.6pt;mso-wrap-distance-left:9pt;mso-wrap-distance-right:9pt;mso-wrap-distance-top:0pt;mso-wrap-distance-bottom:0pt;margin-top:8.4pt;mso-position-vertical-relative:text;margin-left:-3.95pt;mso-position-horizontal-relative:margin">
-                <v:textbox inset="0in,0in,0in,0in">
+              <v:rect id="shape_0" ID="Frame2" stroked="f" style="position:absolute;margin-left:-3.95pt;margin-top:8.4pt;width:139.55pt;height:35.9pt;mso-position-horizontal-relative:margin">
+                <w10:wrap type="none"/>
+                <v:fill o:detectmouseclick="t" on="false"/>
+                <v:stroke color="#3465a4" joinstyle="round" endcap="flat"/>
+                <v:textbox>
                   <w:txbxContent>
                     <w:tbl>
                       <w:tblPr>
                         <w:tblStyle w:val="TableGrid"/>
-                        <w:tblpPr w:bottomFromText="0" w:horzAnchor="margin" w:leftFromText="180" w:rightFromText="180" w:tblpX="34" w:tblpY="168" w:topFromText="0" w:vertAnchor="text"/>
                         <w:tblW w:w="2792" w:type="dxa"/>
                         <w:jc w:val="left"/>
                         <w:tblInd w:w="0" w:type="dxa"/>
                         <w:tblCellMar>
                           <w:top w:w="0" w:type="dxa"/>
-                          <w:left w:w="70" w:type="dxa"/>
+                          <w:left w:w="37" w:type="dxa"/>
                           <w:bottom w:w="0" w:type="dxa"/>
                           <w:right w:w="108" w:type="dxa"/>
                         </w:tblCellMar>
@@ -2472,12 +2548,15 @@
                               <w:pStyle w:val="Normal"/>
                               <w:spacing w:lineRule="auto" w:line="259" w:before="0" w:after="0"/>
                               <w:jc w:val="center"/>
-                              <w:rPr/>
+                              <w:rPr>
+                                <w:color w:val="auto"/>
+                              </w:rPr>
                             </w:pPr>
                             <w:r>
                               <w:rPr>
                                 <w:rFonts w:cs="Times New Roman" w:ascii="Times New Roman" w:hAnsi="Times New Roman"/>
                                 <w:b/>
+                                <w:color w:val="auto"/>
                               </w:rPr>
                               <w:t>After the conversation</w:t>
                             </w:r>
@@ -2485,9 +2564,22 @@
                         </w:tc>
                       </w:tr>
                     </w:tbl>
+                    <w:p>
+                      <w:pPr>
+                        <w:pStyle w:val="FrameContents"/>
+                        <w:spacing w:before="0" w:after="160"/>
+                        <w:rPr>
+                          <w:color w:val="auto"/>
+                        </w:rPr>
+                      </w:pPr>
+                      <w:r>
+                        <w:rPr>
+                          <w:color w:val="auto"/>
+                        </w:rPr>
+                      </w:r>
+                    </w:p>
                   </w:txbxContent>
                 </v:textbox>
-                <w10:wrap type="square"/>
               </v:rect>
             </w:pict>
           </mc:Fallback>
@@ -3622,11 +3714,11 @@
         <w:tblLook w:firstRow="1" w:noVBand="1" w:lastRow="0" w:firstColumn="1" w:lastColumn="0" w:noHBand="0" w:val="04a0"/>
       </w:tblPr>
       <w:tblGrid>
-        <w:gridCol w:w="2226"/>
-        <w:gridCol w:w="1014"/>
-        <w:gridCol w:w="1146"/>
+        <w:gridCol w:w="2225"/>
+        <w:gridCol w:w="1015"/>
+        <w:gridCol w:w="1145"/>
         <w:gridCol w:w="1080"/>
-        <w:gridCol w:w="1170"/>
+        <w:gridCol w:w="1171"/>
         <w:gridCol w:w="1260"/>
         <w:gridCol w:w="1350"/>
       </w:tblGrid>
@@ -3679,7 +3771,7 @@
         <w:trPr/>
         <w:tc>
           <w:tcPr>
-            <w:tcW w:w="2226" w:type="dxa"/>
+            <w:tcW w:w="2225" w:type="dxa"/>
             <w:tcBorders>
               <w:top w:val="single" w:sz="4" w:space="0" w:color="000000"/>
               <w:left w:val="single" w:sz="4" w:space="0" w:color="000000"/>
@@ -3717,7 +3809,7 @@
         </w:tc>
         <w:tc>
           <w:tcPr>
-            <w:tcW w:w="1014" w:type="dxa"/>
+            <w:tcW w:w="1015" w:type="dxa"/>
             <w:tcBorders>
               <w:top w:val="single" w:sz="4" w:space="0" w:color="000000"/>
               <w:left w:val="single" w:sz="4" w:space="0" w:color="000000"/>
@@ -3756,7 +3848,7 @@
         </w:tc>
         <w:tc>
           <w:tcPr>
-            <w:tcW w:w="1146" w:type="dxa"/>
+            <w:tcW w:w="1145" w:type="dxa"/>
             <w:tcBorders>
               <w:top w:val="single" w:sz="4" w:space="0" w:color="000000"/>
               <w:left w:val="single" w:sz="4" w:space="0" w:color="000000"/>
@@ -3832,7 +3924,7 @@
         </w:tc>
         <w:tc>
           <w:tcPr>
-            <w:tcW w:w="1170" w:type="dxa"/>
+            <w:tcW w:w="1171" w:type="dxa"/>
             <w:tcBorders>
               <w:top w:val="single" w:sz="4" w:space="0" w:color="000000"/>
               <w:left w:val="single" w:sz="4" w:space="0" w:color="000000"/>
@@ -3993,7 +4085,7 @@
         </w:trPr>
         <w:tc>
           <w:tcPr>
-            <w:tcW w:w="2226" w:type="dxa"/>
+            <w:tcW w:w="2225" w:type="dxa"/>
             <w:tcBorders>
               <w:top w:val="single" w:sz="4" w:space="0" w:color="000000"/>
               <w:left w:val="single" w:sz="4" w:space="0" w:color="000000"/>
@@ -4029,7 +4121,7 @@
         </w:tc>
         <w:tc>
           <w:tcPr>
-            <w:tcW w:w="1014" w:type="dxa"/>
+            <w:tcW w:w="1015" w:type="dxa"/>
             <w:tcBorders>
               <w:top w:val="single" w:sz="4" w:space="0" w:color="000000"/>
               <w:left w:val="single" w:sz="4" w:space="0" w:color="000000"/>
@@ -4068,7 +4160,7 @@
         </w:tc>
         <w:tc>
           <w:tcPr>
-            <w:tcW w:w="1146" w:type="dxa"/>
+            <w:tcW w:w="1145" w:type="dxa"/>
             <w:tcBorders>
               <w:top w:val="single" w:sz="4" w:space="0" w:color="000000"/>
               <w:left w:val="single" w:sz="4" w:space="0" w:color="000000"/>
@@ -4146,7 +4238,7 @@
         </w:tc>
         <w:tc>
           <w:tcPr>
-            <w:tcW w:w="1170" w:type="dxa"/>
+            <w:tcW w:w="1171" w:type="dxa"/>
             <w:tcBorders>
               <w:top w:val="single" w:sz="4" w:space="0" w:color="000000"/>
               <w:left w:val="single" w:sz="4" w:space="0" w:color="000000"/>
@@ -4268,7 +4360,7 @@
         </w:trPr>
         <w:tc>
           <w:tcPr>
-            <w:tcW w:w="2226" w:type="dxa"/>
+            <w:tcW w:w="2225" w:type="dxa"/>
             <w:tcBorders>
               <w:top w:val="single" w:sz="4" w:space="0" w:color="000000"/>
               <w:left w:val="single" w:sz="4" w:space="0" w:color="000000"/>
@@ -4304,7 +4396,7 @@
         </w:tc>
         <w:tc>
           <w:tcPr>
-            <w:tcW w:w="1014" w:type="dxa"/>
+            <w:tcW w:w="1015" w:type="dxa"/>
             <w:tcBorders>
               <w:top w:val="single" w:sz="4" w:space="0" w:color="000000"/>
               <w:left w:val="single" w:sz="4" w:space="0" w:color="000000"/>
@@ -4343,7 +4435,7 @@
         </w:tc>
         <w:tc>
           <w:tcPr>
-            <w:tcW w:w="1146" w:type="dxa"/>
+            <w:tcW w:w="1145" w:type="dxa"/>
             <w:tcBorders>
               <w:top w:val="single" w:sz="4" w:space="0" w:color="000000"/>
               <w:left w:val="single" w:sz="4" w:space="0" w:color="000000"/>
@@ -4421,7 +4513,7 @@
         </w:tc>
         <w:tc>
           <w:tcPr>
-            <w:tcW w:w="1170" w:type="dxa"/>
+            <w:tcW w:w="1171" w:type="dxa"/>
             <w:tcBorders>
               <w:top w:val="single" w:sz="4" w:space="0" w:color="000000"/>
               <w:left w:val="single" w:sz="4" w:space="0" w:color="000000"/>
@@ -4589,7 +4681,7 @@
         </w:trPr>
         <w:tc>
           <w:tcPr>
-            <w:tcW w:w="2226" w:type="dxa"/>
+            <w:tcW w:w="2225" w:type="dxa"/>
             <w:tcBorders>
               <w:top w:val="single" w:sz="4" w:space="0" w:color="000000"/>
               <w:left w:val="single" w:sz="4" w:space="0" w:color="000000"/>
@@ -4630,7 +4722,7 @@
         </w:tc>
         <w:tc>
           <w:tcPr>
-            <w:tcW w:w="1014" w:type="dxa"/>
+            <w:tcW w:w="1015" w:type="dxa"/>
             <w:tcBorders>
               <w:top w:val="single" w:sz="4" w:space="0" w:color="000000"/>
               <w:left w:val="single" w:sz="4" w:space="0" w:color="000000"/>
@@ -4669,7 +4761,7 @@
         </w:tc>
         <w:tc>
           <w:tcPr>
-            <w:tcW w:w="1146" w:type="dxa"/>
+            <w:tcW w:w="1145" w:type="dxa"/>
             <w:tcBorders>
               <w:top w:val="single" w:sz="4" w:space="0" w:color="000000"/>
               <w:left w:val="single" w:sz="4" w:space="0" w:color="000000"/>
@@ -4747,7 +4839,7 @@
         </w:tc>
         <w:tc>
           <w:tcPr>
-            <w:tcW w:w="1170" w:type="dxa"/>
+            <w:tcW w:w="1171" w:type="dxa"/>
             <w:tcBorders>
               <w:top w:val="single" w:sz="4" w:space="0" w:color="000000"/>
               <w:left w:val="single" w:sz="4" w:space="0" w:color="000000"/>
@@ -4869,7 +4961,7 @@
         </w:trPr>
         <w:tc>
           <w:tcPr>
-            <w:tcW w:w="2226" w:type="dxa"/>
+            <w:tcW w:w="2225" w:type="dxa"/>
             <w:tcBorders>
               <w:top w:val="single" w:sz="4" w:space="0" w:color="000000"/>
               <w:left w:val="single" w:sz="4" w:space="0" w:color="000000"/>
@@ -4907,7 +4999,7 @@
         </w:tc>
         <w:tc>
           <w:tcPr>
-            <w:tcW w:w="1014" w:type="dxa"/>
+            <w:tcW w:w="1015" w:type="dxa"/>
             <w:tcBorders>
               <w:top w:val="single" w:sz="4" w:space="0" w:color="000000"/>
               <w:left w:val="single" w:sz="4" w:space="0" w:color="000000"/>
@@ -4946,7 +5038,7 @@
         </w:tc>
         <w:tc>
           <w:tcPr>
-            <w:tcW w:w="1146" w:type="dxa"/>
+            <w:tcW w:w="1145" w:type="dxa"/>
             <w:tcBorders>
               <w:top w:val="single" w:sz="4" w:space="0" w:color="000000"/>
               <w:left w:val="single" w:sz="4" w:space="0" w:color="000000"/>
@@ -5024,7 +5116,7 @@
         </w:tc>
         <w:tc>
           <w:tcPr>
-            <w:tcW w:w="1170" w:type="dxa"/>
+            <w:tcW w:w="1171" w:type="dxa"/>
             <w:tcBorders>
               <w:top w:val="single" w:sz="4" w:space="0" w:color="000000"/>
               <w:left w:val="single" w:sz="4" w:space="0" w:color="000000"/>
@@ -5144,7 +5236,7 @@
         <w:trPr/>
         <w:tc>
           <w:tcPr>
-            <w:tcW w:w="2226" w:type="dxa"/>
+            <w:tcW w:w="2225" w:type="dxa"/>
             <w:tcBorders>
               <w:top w:val="single" w:sz="4" w:space="0" w:color="000000"/>
               <w:left w:val="single" w:sz="4" w:space="0" w:color="000000"/>
@@ -5180,7 +5272,7 @@
         </w:tc>
         <w:tc>
           <w:tcPr>
-            <w:tcW w:w="1014" w:type="dxa"/>
+            <w:tcW w:w="1015" w:type="dxa"/>
             <w:tcBorders>
               <w:top w:val="single" w:sz="4" w:space="0" w:color="000000"/>
               <w:left w:val="single" w:sz="4" w:space="0" w:color="000000"/>
@@ -5219,7 +5311,7 @@
         </w:tc>
         <w:tc>
           <w:tcPr>
-            <w:tcW w:w="1146" w:type="dxa"/>
+            <w:tcW w:w="1145" w:type="dxa"/>
             <w:tcBorders>
               <w:top w:val="single" w:sz="4" w:space="0" w:color="000000"/>
               <w:left w:val="single" w:sz="4" w:space="0" w:color="000000"/>
@@ -5297,7 +5389,7 @@
         </w:tc>
         <w:tc>
           <w:tcPr>
-            <w:tcW w:w="1170" w:type="dxa"/>
+            <w:tcW w:w="1171" w:type="dxa"/>
             <w:tcBorders>
               <w:top w:val="single" w:sz="4" w:space="0" w:color="000000"/>
               <w:left w:val="single" w:sz="4" w:space="0" w:color="000000"/>
@@ -5419,7 +5511,7 @@
         </w:trPr>
         <w:tc>
           <w:tcPr>
-            <w:tcW w:w="2226" w:type="dxa"/>
+            <w:tcW w:w="2225" w:type="dxa"/>
             <w:tcBorders>
               <w:top w:val="single" w:sz="4" w:space="0" w:color="000000"/>
               <w:left w:val="single" w:sz="4" w:space="0" w:color="000000"/>
@@ -5455,7 +5547,7 @@
         </w:tc>
         <w:tc>
           <w:tcPr>
-            <w:tcW w:w="1014" w:type="dxa"/>
+            <w:tcW w:w="1015" w:type="dxa"/>
             <w:tcBorders>
               <w:top w:val="single" w:sz="4" w:space="0" w:color="000000"/>
               <w:left w:val="single" w:sz="4" w:space="0" w:color="000000"/>
@@ -5494,7 +5586,7 @@
         </w:tc>
         <w:tc>
           <w:tcPr>
-            <w:tcW w:w="1146" w:type="dxa"/>
+            <w:tcW w:w="1145" w:type="dxa"/>
             <w:tcBorders>
               <w:top w:val="single" w:sz="4" w:space="0" w:color="000000"/>
               <w:left w:val="single" w:sz="4" w:space="0" w:color="000000"/>
@@ -5572,7 +5664,7 @@
         </w:tc>
         <w:tc>
           <w:tcPr>
-            <w:tcW w:w="1170" w:type="dxa"/>
+            <w:tcW w:w="1171" w:type="dxa"/>
             <w:tcBorders>
               <w:top w:val="single" w:sz="4" w:space="0" w:color="000000"/>
               <w:left w:val="single" w:sz="4" w:space="0" w:color="000000"/>
@@ -5797,7 +5889,7 @@
         <w:docPartGallery w:val="Page Numbers (Bottom of Page)"/>
         <w:docPartUnique w:val="true"/>
       </w:docPartObj>
-      <w:id w:val="392332789"/>
+      <w:id w:val="858411739"/>
     </w:sdtPr>
     <w:sdtContent>
       <w:p>
@@ -6110,6 +6202,7 @@
       </w:pPr>
       <w:rPr>
         <w:rFonts w:ascii="Symbol" w:hAnsi="Symbol" w:cs="Symbol" w:hint="default"/>
+        <w:rFonts w:cs="Symbol"/>
       </w:rPr>
     </w:lvl>
     <w:lvl w:ilvl="1">
@@ -6135,6 +6228,7 @@
       </w:pPr>
       <w:rPr>
         <w:rFonts w:ascii="Wingdings" w:hAnsi="Wingdings" w:cs="Wingdings" w:hint="default"/>
+        <w:rFonts w:cs="Wingdings"/>
       </w:rPr>
     </w:lvl>
     <w:lvl w:ilvl="3">
@@ -6147,6 +6241,7 @@
       </w:pPr>
       <w:rPr>
         <w:rFonts w:ascii="Symbol" w:hAnsi="Symbol" w:cs="Symbol" w:hint="default"/>
+        <w:rFonts w:cs="Symbol"/>
       </w:rPr>
     </w:lvl>
     <w:lvl w:ilvl="4">
@@ -6172,6 +6267,7 @@
       </w:pPr>
       <w:rPr>
         <w:rFonts w:ascii="Wingdings" w:hAnsi="Wingdings" w:cs="Wingdings" w:hint="default"/>
+        <w:rFonts w:cs="Wingdings"/>
       </w:rPr>
     </w:lvl>
     <w:lvl w:ilvl="6">
@@ -6184,6 +6280,7 @@
       </w:pPr>
       <w:rPr>
         <w:rFonts w:ascii="Symbol" w:hAnsi="Symbol" w:cs="Symbol" w:hint="default"/>
+        <w:rFonts w:cs="Symbol"/>
       </w:rPr>
     </w:lvl>
     <w:lvl w:ilvl="7">
@@ -6209,6 +6306,7 @@
       </w:pPr>
       <w:rPr>
         <w:rFonts w:ascii="Wingdings" w:hAnsi="Wingdings" w:cs="Wingdings" w:hint="default"/>
+        <w:rFonts w:cs="Wingdings"/>
       </w:rPr>
     </w:lvl>
   </w:abstractNum>
@@ -6223,6 +6321,7 @@
       </w:pPr>
       <w:rPr>
         <w:rFonts w:ascii="Symbol" w:hAnsi="Symbol" w:cs="Symbol" w:hint="default"/>
+        <w:rFonts w:cs="Symbol"/>
       </w:rPr>
     </w:lvl>
     <w:lvl w:ilvl="1">
@@ -6248,6 +6347,7 @@
       </w:pPr>
       <w:rPr>
         <w:rFonts w:ascii="Wingdings" w:hAnsi="Wingdings" w:cs="Wingdings" w:hint="default"/>
+        <w:rFonts w:cs="Wingdings"/>
       </w:rPr>
     </w:lvl>
     <w:lvl w:ilvl="3">
@@ -6260,6 +6360,7 @@
       </w:pPr>
       <w:rPr>
         <w:rFonts w:ascii="Symbol" w:hAnsi="Symbol" w:cs="Symbol" w:hint="default"/>
+        <w:rFonts w:cs="Symbol"/>
       </w:rPr>
     </w:lvl>
     <w:lvl w:ilvl="4">
@@ -6285,6 +6386,7 @@
       </w:pPr>
       <w:rPr>
         <w:rFonts w:ascii="Wingdings" w:hAnsi="Wingdings" w:cs="Wingdings" w:hint="default"/>
+        <w:rFonts w:cs="Wingdings"/>
       </w:rPr>
     </w:lvl>
     <w:lvl w:ilvl="6">
@@ -6297,6 +6399,7 @@
       </w:pPr>
       <w:rPr>
         <w:rFonts w:ascii="Symbol" w:hAnsi="Symbol" w:cs="Symbol" w:hint="default"/>
+        <w:rFonts w:cs="Symbol"/>
       </w:rPr>
     </w:lvl>
     <w:lvl w:ilvl="7">
@@ -6322,6 +6425,7 @@
       </w:pPr>
       <w:rPr>
         <w:rFonts w:ascii="Wingdings" w:hAnsi="Wingdings" w:cs="Wingdings" w:hint="default"/>
+        <w:rFonts w:cs="Wingdings"/>
       </w:rPr>
     </w:lvl>
   </w:abstractNum>
@@ -6530,7 +6634,6 @@
     <w:rPrDefault>
       <w:rPr>
         <w:rFonts w:ascii="Calibri" w:hAnsi="Calibri" w:eastAsia="Calibri" w:cs="" w:asciiTheme="minorHAnsi" w:cstheme="minorBidi" w:eastAsiaTheme="minorHAnsi" w:hAnsiTheme="minorHAnsi"/>
-        <w:sz w:val="22"/>
         <w:szCs w:val="22"/>
         <w:lang w:val="en-US" w:eastAsia="en-US" w:bidi="ar-SA"/>
       </w:rPr>
@@ -7278,6 +7381,154 @@
       <w:rFonts w:ascii="Times New Roman" w:hAnsi="Times New Roman" w:cs="Times New Roman"/>
     </w:rPr>
   </w:style>
+  <w:style w:type="character" w:styleId="ListLabel40">
+    <w:name w:val="ListLabel 40"/>
+    <w:qFormat/>
+    <w:rPr>
+      <w:rFonts w:ascii="Times New Roman" w:hAnsi="Times New Roman" w:eastAsia="Calibri" w:cs="Times New Roman"/>
+      <w:b w:val="false"/>
+    </w:rPr>
+  </w:style>
+  <w:style w:type="character" w:styleId="ListLabel41">
+    <w:name w:val="ListLabel 41"/>
+    <w:qFormat/>
+    <w:rPr>
+      <w:rFonts w:ascii="Times New Roman" w:hAnsi="Times New Roman" w:eastAsia="Calibri" w:cs="Times New Roman"/>
+    </w:rPr>
+  </w:style>
+  <w:style w:type="character" w:styleId="ListLabel42">
+    <w:name w:val="ListLabel 42"/>
+    <w:qFormat/>
+    <w:rPr>
+      <w:rFonts w:ascii="Times New Roman" w:hAnsi="Times New Roman" w:cs="Symbol"/>
+    </w:rPr>
+  </w:style>
+  <w:style w:type="character" w:styleId="ListLabel43">
+    <w:name w:val="ListLabel 43"/>
+    <w:qFormat/>
+    <w:rPr>
+      <w:rFonts w:cs="Courier New"/>
+    </w:rPr>
+  </w:style>
+  <w:style w:type="character" w:styleId="ListLabel44">
+    <w:name w:val="ListLabel 44"/>
+    <w:qFormat/>
+    <w:rPr>
+      <w:rFonts w:cs="Wingdings"/>
+    </w:rPr>
+  </w:style>
+  <w:style w:type="character" w:styleId="ListLabel45">
+    <w:name w:val="ListLabel 45"/>
+    <w:qFormat/>
+    <w:rPr>
+      <w:rFonts w:cs="Symbol"/>
+    </w:rPr>
+  </w:style>
+  <w:style w:type="character" w:styleId="ListLabel46">
+    <w:name w:val="ListLabel 46"/>
+    <w:qFormat/>
+    <w:rPr>
+      <w:rFonts w:cs="Courier New"/>
+    </w:rPr>
+  </w:style>
+  <w:style w:type="character" w:styleId="ListLabel47">
+    <w:name w:val="ListLabel 47"/>
+    <w:qFormat/>
+    <w:rPr>
+      <w:rFonts w:cs="Wingdings"/>
+    </w:rPr>
+  </w:style>
+  <w:style w:type="character" w:styleId="ListLabel48">
+    <w:name w:val="ListLabel 48"/>
+    <w:qFormat/>
+    <w:rPr>
+      <w:rFonts w:cs="Symbol"/>
+    </w:rPr>
+  </w:style>
+  <w:style w:type="character" w:styleId="ListLabel49">
+    <w:name w:val="ListLabel 49"/>
+    <w:qFormat/>
+    <w:rPr>
+      <w:rFonts w:cs="Courier New"/>
+    </w:rPr>
+  </w:style>
+  <w:style w:type="character" w:styleId="ListLabel50">
+    <w:name w:val="ListLabel 50"/>
+    <w:qFormat/>
+    <w:rPr>
+      <w:rFonts w:cs="Wingdings"/>
+    </w:rPr>
+  </w:style>
+  <w:style w:type="character" w:styleId="ListLabel51">
+    <w:name w:val="ListLabel 51"/>
+    <w:qFormat/>
+    <w:rPr>
+      <w:rFonts w:ascii="Times New Roman" w:hAnsi="Times New Roman" w:cs="Symbol"/>
+    </w:rPr>
+  </w:style>
+  <w:style w:type="character" w:styleId="ListLabel52">
+    <w:name w:val="ListLabel 52"/>
+    <w:qFormat/>
+    <w:rPr>
+      <w:rFonts w:cs="Courier New"/>
+    </w:rPr>
+  </w:style>
+  <w:style w:type="character" w:styleId="ListLabel53">
+    <w:name w:val="ListLabel 53"/>
+    <w:qFormat/>
+    <w:rPr>
+      <w:rFonts w:cs="Wingdings"/>
+    </w:rPr>
+  </w:style>
+  <w:style w:type="character" w:styleId="ListLabel54">
+    <w:name w:val="ListLabel 54"/>
+    <w:qFormat/>
+    <w:rPr>
+      <w:rFonts w:cs="Symbol"/>
+    </w:rPr>
+  </w:style>
+  <w:style w:type="character" w:styleId="ListLabel55">
+    <w:name w:val="ListLabel 55"/>
+    <w:qFormat/>
+    <w:rPr>
+      <w:rFonts w:cs="Courier New"/>
+    </w:rPr>
+  </w:style>
+  <w:style w:type="character" w:styleId="ListLabel56">
+    <w:name w:val="ListLabel 56"/>
+    <w:qFormat/>
+    <w:rPr>
+      <w:rFonts w:cs="Wingdings"/>
+    </w:rPr>
+  </w:style>
+  <w:style w:type="character" w:styleId="ListLabel57">
+    <w:name w:val="ListLabel 57"/>
+    <w:qFormat/>
+    <w:rPr>
+      <w:rFonts w:cs="Symbol"/>
+    </w:rPr>
+  </w:style>
+  <w:style w:type="character" w:styleId="ListLabel58">
+    <w:name w:val="ListLabel 58"/>
+    <w:qFormat/>
+    <w:rPr>
+      <w:rFonts w:cs="Courier New"/>
+    </w:rPr>
+  </w:style>
+  <w:style w:type="character" w:styleId="ListLabel59">
+    <w:name w:val="ListLabel 59"/>
+    <w:qFormat/>
+    <w:rPr>
+      <w:rFonts w:cs="Wingdings"/>
+    </w:rPr>
+  </w:style>
+  <w:style w:type="character" w:styleId="ListLabel60">
+    <w:name w:val="ListLabel 60"/>
+    <w:qFormat/>
+    <w:rPr>
+      <w:rFonts w:ascii="Times New Roman" w:hAnsi="Times New Roman" w:cs="Times New Roman"/>
+    </w:rPr>
+  </w:style>
   <w:style w:type="paragraph" w:styleId="Heading">
     <w:name w:val="Heading"/>
     <w:basedOn w:val="Normal"/>

</xml_diff>